<commit_message>
semplificato il caricamento del menu - progetto in consegna!
</commit_message>
<xml_diff>
--- a/relazione/Relazione.docx
+++ b/relazione/Relazione.docx
@@ -117,7 +117,6 @@
                         <w:szCs w:val="88"/>
                       </w:rPr>
                     </w:pPr>
-                    <w:proofErr w:type="spellStart"/>
                     <w:r>
                       <w:rPr>
                         <w:rFonts w:asciiTheme="majorHAnsi" w:eastAsiaTheme="majorEastAsia" w:hAnsiTheme="majorHAnsi" w:cstheme="majorBidi"/>
@@ -125,17 +124,7 @@
                         <w:sz w:val="56"/>
                         <w:szCs w:val="88"/>
                       </w:rPr>
-                      <w:t>Bender</w:t>
-                    </w:r>
-                    <w:proofErr w:type="spellEnd"/>
-                    <w:r>
-                      <w:rPr>
-                        <w:rFonts w:asciiTheme="majorHAnsi" w:eastAsiaTheme="majorEastAsia" w:hAnsiTheme="majorHAnsi" w:cstheme="majorBidi"/>
-                        <w:color w:val="5B9BD5" w:themeColor="accent1"/>
-                        <w:sz w:val="56"/>
-                        <w:szCs w:val="88"/>
-                      </w:rPr>
-                      <w:t xml:space="preserve"> – Gestionale per Bar</w:t>
+                      <w:t>Bender – Gestionale per Bar</w:t>
                     </w:r>
                   </w:p>
                 </w:sdtContent>
@@ -184,25 +173,7 @@
                         <w:sz w:val="24"/>
                         <w:szCs w:val="24"/>
                       </w:rPr>
-                      <w:t xml:space="preserve">Giacomo </w:t>
-                    </w:r>
-                    <w:proofErr w:type="spellStart"/>
-                    <w:r>
-                      <w:rPr>
-                        <w:color w:val="2E74B5" w:themeColor="accent1" w:themeShade="BF"/>
-                        <w:sz w:val="24"/>
-                        <w:szCs w:val="24"/>
-                      </w:rPr>
-                      <w:t>Scaparrotti</w:t>
-                    </w:r>
-                    <w:proofErr w:type="spellEnd"/>
-                    <w:r>
-                      <w:rPr>
-                        <w:color w:val="2E74B5" w:themeColor="accent1" w:themeShade="BF"/>
-                        <w:sz w:val="24"/>
-                        <w:szCs w:val="24"/>
-                      </w:rPr>
-                      <w:t xml:space="preserve"> – A.A. 2014/2015</w:t>
+                      <w:t>Giacomo Scaparrotti – A.A. 2014/2015</w:t>
                     </w:r>
                   </w:p>
                 </w:tc>
@@ -656,87 +627,7 @@
           <w:sz w:val="24"/>
           <w:szCs w:val="24"/>
         </w:rPr>
-        <w:t xml:space="preserve">Il modello è costituito da due elementi fondamentali, </w:t>
-      </w:r>
-      <w:proofErr w:type="spellStart"/>
-      <w:r>
-        <w:rPr>
-          <w:sz w:val="24"/>
-          <w:szCs w:val="24"/>
-        </w:rPr>
-        <w:t>IRestaurant</w:t>
-      </w:r>
-      <w:proofErr w:type="spellEnd"/>
-      <w:r>
-        <w:rPr>
-          <w:sz w:val="24"/>
-          <w:szCs w:val="24"/>
-        </w:rPr>
-        <w:t xml:space="preserve"> e </w:t>
-      </w:r>
-      <w:proofErr w:type="spellStart"/>
-      <w:r>
-        <w:rPr>
-          <w:sz w:val="24"/>
-          <w:szCs w:val="24"/>
-        </w:rPr>
-        <w:t>IDish</w:t>
-      </w:r>
-      <w:proofErr w:type="spellEnd"/>
-      <w:r>
-        <w:rPr>
-          <w:sz w:val="24"/>
-          <w:szCs w:val="24"/>
-        </w:rPr>
-        <w:t xml:space="preserve">, che rappresentano rispettivamente l’intero elenco delle ordinazioni e un singolo piatto che può essere ordinato. È presente inoltre </w:t>
-      </w:r>
-      <w:proofErr w:type="spellStart"/>
-      <w:r>
-        <w:rPr>
-          <w:sz w:val="24"/>
-          <w:szCs w:val="24"/>
-        </w:rPr>
-        <w:t>IMenu</w:t>
-      </w:r>
-      <w:proofErr w:type="spellEnd"/>
-      <w:r>
-        <w:rPr>
-          <w:sz w:val="24"/>
-          <w:szCs w:val="24"/>
-        </w:rPr>
-        <w:t xml:space="preserve">, che rappresenta il menu da cui poter scegliere i piatti, che è funzionale all’interazione con l’utente, e </w:t>
-      </w:r>
-      <w:proofErr w:type="spellStart"/>
-      <w:r>
-        <w:rPr>
-          <w:sz w:val="24"/>
-          <w:szCs w:val="24"/>
-        </w:rPr>
-        <w:t>Variation</w:t>
-      </w:r>
-      <w:proofErr w:type="spellEnd"/>
-      <w:r>
-        <w:rPr>
-          <w:sz w:val="24"/>
-          <w:szCs w:val="24"/>
-        </w:rPr>
-        <w:t xml:space="preserve">, che è una variazione di un </w:t>
-      </w:r>
-      <w:proofErr w:type="spellStart"/>
-      <w:r>
-        <w:rPr>
-          <w:sz w:val="24"/>
-          <w:szCs w:val="24"/>
-        </w:rPr>
-        <w:t>IDish</w:t>
-      </w:r>
-      <w:proofErr w:type="spellEnd"/>
-      <w:r>
-        <w:rPr>
-          <w:sz w:val="24"/>
-          <w:szCs w:val="24"/>
-        </w:rPr>
-        <w:t xml:space="preserve"> già esistente. Purtroppo per questioni di tempo, come poi verrà spiegato nel capitolo dedicato, quest’ultima classe non è attualmente utilizzata nel programma.</w:t>
+        <w:t>Il modello è costituito da due elementi fondamentali, IRestaurant e IDish, che rappresentano rispettivamente l’intero elenco delle ordinazioni e un singolo piatto che può essere ordinato. È presente inoltre IMenu, che rappresenta il menu da cui poter scegliere i piatti, che è funzionale all’interazione con l’utente, e Variation, che è una variazione di un IDish già esistente. Purtroppo per questioni di tempo, come poi verrà spiegato nel capitolo dedicato, quest’ultima classe non è attualmente utilizzata nel programma.</w:t>
       </w:r>
     </w:p>
     <w:p>
@@ -836,29 +727,8 @@
                               <w:fldChar w:fldCharType="end"/>
                             </w:r>
                             <w:r>
-                              <w:t xml:space="preserve"> - Diagramma UML del modello di </w:t>
+                              <w:t xml:space="preserve"> - Diagramma UML del modello di Bender. Si notano le relazioni tra IRestaurant e IDish</w:t>
                             </w:r>
-                            <w:proofErr w:type="spellStart"/>
-                            <w:r>
-                              <w:t>Bender</w:t>
-                            </w:r>
-                            <w:proofErr w:type="spellEnd"/>
-                            <w:r>
-                              <w:t xml:space="preserve">. Si notano le relazioni tra </w:t>
-                            </w:r>
-                            <w:proofErr w:type="spellStart"/>
-                            <w:r>
-                              <w:t>IRestaurant</w:t>
-                            </w:r>
-                            <w:proofErr w:type="spellEnd"/>
-                            <w:r>
-                              <w:t xml:space="preserve"> e </w:t>
-                            </w:r>
-                            <w:proofErr w:type="spellStart"/>
-                            <w:r>
-                              <w:t>IDish</w:t>
-                            </w:r>
-                            <w:proofErr w:type="spellEnd"/>
                           </w:p>
                         </w:txbxContent>
                       </wps:txbx>
@@ -895,14 +765,30 @@
                       <w:r>
                         <w:t xml:space="preserve">Figura </w:t>
                       </w:r>
-                      <w:fldSimple w:instr=" SEQ Figura \* ARABIC ">
-                        <w:r>
-                          <w:rPr>
-                            <w:noProof/>
-                          </w:rPr>
-                          <w:t>1</w:t>
-                        </w:r>
-                      </w:fldSimple>
+                      <w:r>
+                        <w:fldChar w:fldCharType="begin"/>
+                      </w:r>
+                      <w:r>
+                        <w:instrText xml:space="preserve"> SEQ Figura \* </w:instrText>
+                      </w:r>
+                      <w:r>
+                        <w:instrText xml:space="preserve">ARABIC </w:instrText>
+                      </w:r>
+                      <w:r>
+                        <w:fldChar w:fldCharType="separate"/>
+                      </w:r>
+                      <w:r>
+                        <w:rPr>
+                          <w:noProof/>
+                        </w:rPr>
+                        <w:t>1</w:t>
+                      </w:r>
+                      <w:r>
+                        <w:rPr>
+                          <w:noProof/>
+                        </w:rPr>
+                        <w:fldChar w:fldCharType="end"/>
+                      </w:r>
                       <w:r>
                         <w:t xml:space="preserve"> - Diagramma UML del modello di Bender. Si notano le relazioni tra IRestaurant e IDish</w:t>
                       </w:r>
@@ -989,22 +875,13 @@
           <w:szCs w:val="32"/>
         </w:rPr>
       </w:pPr>
-      <w:proofErr w:type="spellStart"/>
       <w:r>
         <w:rPr>
           <w:sz w:val="32"/>
           <w:szCs w:val="32"/>
         </w:rPr>
         <w:lastRenderedPageBreak/>
-        <w:t>View</w:t>
-      </w:r>
-      <w:proofErr w:type="spellEnd"/>
-      <w:r>
-        <w:rPr>
-          <w:sz w:val="32"/>
-          <w:szCs w:val="32"/>
-        </w:rPr>
-        <w:t xml:space="preserve"> e Controller</w:t>
+        <w:t>View e Controller</w:t>
       </w:r>
     </w:p>
     <w:p>
@@ -1054,23 +931,7 @@
           <w:sz w:val="24"/>
           <w:szCs w:val="24"/>
         </w:rPr>
-        <w:t xml:space="preserve">All’interno di </w:t>
-      </w:r>
-      <w:proofErr w:type="spellStart"/>
-      <w:r>
-        <w:rPr>
-          <w:sz w:val="24"/>
-          <w:szCs w:val="24"/>
-        </w:rPr>
-        <w:t>Bender</w:t>
-      </w:r>
-      <w:proofErr w:type="spellEnd"/>
-      <w:r>
-        <w:rPr>
-          <w:sz w:val="24"/>
-          <w:szCs w:val="24"/>
-        </w:rPr>
-        <w:t xml:space="preserve"> sono</w:t>
+        <w:t>All’interno di Bender sono</w:t>
       </w:r>
       <w:r>
         <w:rPr>
@@ -1181,13 +1042,8 @@
         <w:fldChar w:fldCharType="end"/>
       </w:r>
       <w:r>
-        <w:t xml:space="preserve"> - Dettaglio sulla relazione tra i tre controller e i due elementi della </w:t>
-      </w:r>
-      <w:proofErr w:type="spellStart"/>
-      <w:r>
-        <w:t>view</w:t>
-      </w:r>
-      <w:proofErr w:type="spellEnd"/>
+        <w:t xml:space="preserve"> - Dettaglio sulla relazione tra i tre controller e i due elementi della view</w:t>
+      </w:r>
     </w:p>
     <w:p/>
     <w:p>
@@ -1203,23 +1059,7 @@
           <w:sz w:val="24"/>
           <w:szCs w:val="24"/>
         </w:rPr>
-        <w:t xml:space="preserve">Come si può vedere dal diagramma, i due elementi della </w:t>
-      </w:r>
-      <w:proofErr w:type="spellStart"/>
-      <w:r>
-        <w:rPr>
-          <w:sz w:val="24"/>
-          <w:szCs w:val="24"/>
-        </w:rPr>
-        <w:t>view</w:t>
-      </w:r>
-      <w:proofErr w:type="spellEnd"/>
-      <w:r>
-        <w:rPr>
-          <w:sz w:val="24"/>
-          <w:szCs w:val="24"/>
-        </w:rPr>
-        <w:t xml:space="preserve"> agiscono indipendentemente l’uno dall’altro, e interagiscono con</w:t>
+        <w:t>Come si può vedere dal diagramma, i due elementi della view agiscono indipendentemente l’uno dall’altro, e interagiscono con</w:t>
       </w:r>
       <w:r>
         <w:rPr>
@@ -1247,23 +1087,7 @@
           <w:sz w:val="24"/>
           <w:szCs w:val="24"/>
         </w:rPr>
-        <w:t xml:space="preserve"> tramite i rispettivi controller. Il </w:t>
-      </w:r>
-      <w:proofErr w:type="spellStart"/>
-      <w:r>
-        <w:rPr>
-          <w:sz w:val="24"/>
-          <w:szCs w:val="24"/>
-        </w:rPr>
-        <w:t>main</w:t>
-      </w:r>
-      <w:proofErr w:type="spellEnd"/>
-      <w:r>
-        <w:rPr>
-          <w:sz w:val="24"/>
-          <w:szCs w:val="24"/>
-        </w:rPr>
-        <w:t xml:space="preserve"> controller agisce da </w:t>
+        <w:t xml:space="preserve"> tramite i rispettivi controller. Il main controller agisce da </w:t>
       </w:r>
       <w:r>
         <w:rPr>
@@ -1272,7 +1096,6 @@
         </w:rPr>
         <w:t>“</w:t>
       </w:r>
-      <w:proofErr w:type="spellStart"/>
       <w:r>
         <w:rPr>
           <w:sz w:val="24"/>
@@ -1294,7 +1117,6 @@
         </w:rPr>
         <w:t>tcher</w:t>
       </w:r>
-      <w:proofErr w:type="spellEnd"/>
       <w:r>
         <w:rPr>
           <w:sz w:val="24"/>
@@ -1315,55 +1137,7 @@
           <w:sz w:val="24"/>
           <w:szCs w:val="24"/>
         </w:rPr>
-        <w:t>, nella misura in cui fornisce agli altri due controller gli elementi del modello su cui andare ad agire. Si può quindi vedere il controller come diviso su due livelli, uno rivolto più verso il modello (</w:t>
-      </w:r>
-      <w:proofErr w:type="spellStart"/>
-      <w:r>
-        <w:rPr>
-          <w:sz w:val="24"/>
-          <w:szCs w:val="24"/>
-        </w:rPr>
-        <w:t>IMainController</w:t>
-      </w:r>
-      <w:proofErr w:type="spellEnd"/>
-      <w:r>
-        <w:rPr>
-          <w:sz w:val="24"/>
-          <w:szCs w:val="24"/>
-        </w:rPr>
-        <w:t>) e uno verso l’interfaccia utente (</w:t>
-      </w:r>
-      <w:proofErr w:type="spellStart"/>
-      <w:r>
-        <w:rPr>
-          <w:sz w:val="24"/>
-          <w:szCs w:val="24"/>
-        </w:rPr>
-        <w:t>IMainViewController</w:t>
-      </w:r>
-      <w:proofErr w:type="spellEnd"/>
-      <w:r>
-        <w:rPr>
-          <w:sz w:val="24"/>
-          <w:szCs w:val="24"/>
-        </w:rPr>
-        <w:t xml:space="preserve"> e </w:t>
-      </w:r>
-      <w:proofErr w:type="spellStart"/>
-      <w:r>
-        <w:rPr>
-          <w:sz w:val="24"/>
-          <w:szCs w:val="24"/>
-        </w:rPr>
-        <w:t>IDialogController</w:t>
-      </w:r>
-      <w:proofErr w:type="spellEnd"/>
-      <w:r>
-        <w:rPr>
-          <w:sz w:val="24"/>
-          <w:szCs w:val="24"/>
-        </w:rPr>
-        <w:t>). Ciò rafforza la separazione tra modello e vista, e rende più flessibile la modifica del software.</w:t>
+        <w:t>, nella misura in cui fornisce agli altri due controller gli elementi del modello su cui andare ad agire. Si può quindi vedere il controller come diviso su due livelli, uno rivolto più verso il modello (IMainController) e uno verso l’interfaccia utente (IMainViewController e IDialogController). Ciò rafforza la separazione tra modello e vista, e rende più flessibile la modifica del software.</w:t>
       </w:r>
       <w:r>
         <w:rPr>
@@ -1579,39 +1353,7 @@
           <w:sz w:val="24"/>
           <w:szCs w:val="24"/>
         </w:rPr>
-        <w:t>Tra le altre caratteristiche, è da notare il modo in cui si determina quali classi concrete verranno utilizzate nell’esecuzione del programma: nel metodo “</w:t>
-      </w:r>
-      <w:proofErr w:type="spellStart"/>
-      <w:r>
-        <w:rPr>
-          <w:sz w:val="24"/>
-          <w:szCs w:val="24"/>
-        </w:rPr>
-        <w:t>main</w:t>
-      </w:r>
-      <w:proofErr w:type="spellEnd"/>
-      <w:r>
-        <w:rPr>
-          <w:sz w:val="24"/>
-          <w:szCs w:val="24"/>
-        </w:rPr>
-        <w:t>” vengono richiesti infatti degli oggetti che aderiscano alle interfacce presenti nel programma, in particolar modo nel determinare i controller e il modello. Questo permette di cambiare in modo modulare i vari elementi del programma andando semplicemente ad agire sul solo metodo “</w:t>
-      </w:r>
-      <w:proofErr w:type="spellStart"/>
-      <w:r>
-        <w:rPr>
-          <w:sz w:val="24"/>
-          <w:szCs w:val="24"/>
-        </w:rPr>
-        <w:t>main</w:t>
-      </w:r>
-      <w:proofErr w:type="spellEnd"/>
-      <w:r>
-        <w:rPr>
-          <w:sz w:val="24"/>
-          <w:szCs w:val="24"/>
-        </w:rPr>
-        <w:t xml:space="preserve">”, favorendo la modifica anche radicale di intere porzioni di programma, senza dover minimamente intaccare ciò che invece è ritenuto già adeguato. </w:t>
+        <w:t xml:space="preserve">Tra le altre caratteristiche, è da notare il modo in cui si determina quali classi concrete verranno utilizzate nell’esecuzione del programma: nel metodo “main” vengono richiesti infatti degli oggetti che aderiscano alle interfacce presenti nel programma, in particolar modo nel determinare i controller e il modello. Questo permette di cambiare in modo modulare i vari elementi del programma andando semplicemente ad agire sul solo metodo “main”, favorendo la modifica anche radicale di intere porzioni di programma, senza dover minimamente intaccare ciò che invece è ritenuto già adeguato. </w:t>
       </w:r>
     </w:p>
     <w:p>
@@ -1649,17 +1391,8 @@
           <w:sz w:val="24"/>
           <w:szCs w:val="24"/>
         </w:rPr>
-        <w:t xml:space="preserve"> </w:t>
-      </w:r>
-      <w:proofErr w:type="spellStart"/>
-      <w:r>
-        <w:rPr>
-          <w:sz w:val="24"/>
-          <w:szCs w:val="24"/>
-        </w:rPr>
-        <w:t>creazionale</w:t>
-      </w:r>
-      <w:proofErr w:type="spellEnd"/>
+        <w:t xml:space="preserve"> creazionale</w:t>
+      </w:r>
       <w:r>
         <w:rPr>
           <w:sz w:val="24"/>
@@ -1695,55 +1428,7 @@
           <w:sz w:val="24"/>
           <w:szCs w:val="24"/>
         </w:rPr>
-        <w:t>Questo aspetto progettuale si lega inoltre alla funzione di “</w:t>
-      </w:r>
-      <w:proofErr w:type="spellStart"/>
-      <w:r>
-        <w:rPr>
-          <w:sz w:val="24"/>
-          <w:szCs w:val="24"/>
-        </w:rPr>
-        <w:t>dispatcher</w:t>
-      </w:r>
-      <w:proofErr w:type="spellEnd"/>
-      <w:r>
-        <w:rPr>
-          <w:sz w:val="24"/>
-          <w:szCs w:val="24"/>
-        </w:rPr>
-        <w:t xml:space="preserve">” del </w:t>
-      </w:r>
-      <w:proofErr w:type="spellStart"/>
-      <w:r>
-        <w:rPr>
-          <w:sz w:val="24"/>
-          <w:szCs w:val="24"/>
-        </w:rPr>
-        <w:t>main</w:t>
-      </w:r>
-      <w:proofErr w:type="spellEnd"/>
-      <w:r>
-        <w:rPr>
-          <w:sz w:val="24"/>
-          <w:szCs w:val="24"/>
-        </w:rPr>
-        <w:t xml:space="preserve"> controller, in quanto in esso sono state definite diverse classi concrete, che verranno poi fornite man mano agli altri oggetti, proprio grazie ai suoi metodi chiamati nel “</w:t>
-      </w:r>
-      <w:proofErr w:type="spellStart"/>
-      <w:r>
-        <w:rPr>
-          <w:sz w:val="24"/>
-          <w:szCs w:val="24"/>
-        </w:rPr>
-        <w:t>main</w:t>
-      </w:r>
-      <w:proofErr w:type="spellEnd"/>
-      <w:r>
-        <w:rPr>
-          <w:sz w:val="24"/>
-          <w:szCs w:val="24"/>
-        </w:rPr>
-        <w:t>”.</w:t>
+        <w:t>Questo aspetto progettuale si lega inoltre alla funzione di “dispatcher” del main controller, in quanto in esso sono state definite diverse classi concrete, che verranno poi fornite man mano agli altri oggetti, proprio grazie ai suoi metodi chiamati nel “main”.</w:t>
       </w:r>
     </w:p>
     <w:p>
@@ -1775,46 +1460,14 @@
           <w:sz w:val="24"/>
           <w:szCs w:val="24"/>
         </w:rPr>
-        <w:t xml:space="preserve">Simple </w:t>
-      </w:r>
-      <w:proofErr w:type="spellStart"/>
-      <w:r>
-        <w:rPr>
-          <w:sz w:val="24"/>
-          <w:szCs w:val="24"/>
-        </w:rPr>
-        <w:t>F</w:t>
-      </w:r>
-      <w:r>
-        <w:rPr>
-          <w:sz w:val="24"/>
-          <w:szCs w:val="24"/>
-        </w:rPr>
-        <w:t>actory</w:t>
-      </w:r>
-      <w:proofErr w:type="spellEnd"/>
-      <w:r>
-        <w:rPr>
-          <w:sz w:val="24"/>
-          <w:szCs w:val="24"/>
-        </w:rPr>
-        <w:t xml:space="preserve"> presente nella classe concreta dell’interfaccia principale (</w:t>
-      </w:r>
-      <w:proofErr w:type="spellStart"/>
-      <w:r>
-        <w:rPr>
-          <w:sz w:val="24"/>
-          <w:szCs w:val="24"/>
-        </w:rPr>
-        <w:t>RestaurantView</w:t>
-      </w:r>
-      <w:proofErr w:type="spellEnd"/>
-      <w:r>
-        <w:rPr>
-          <w:sz w:val="24"/>
-          <w:szCs w:val="24"/>
-        </w:rPr>
-        <w:t xml:space="preserve">). </w:t>
+        <w:t>Simple F</w:t>
+      </w:r>
+      <w:r>
+        <w:rPr>
+          <w:sz w:val="24"/>
+          <w:szCs w:val="24"/>
+        </w:rPr>
+        <w:t xml:space="preserve">actory presente nella classe concreta dell’interfaccia principale (RestaurantView). </w:t>
       </w:r>
     </w:p>
     <w:p>
@@ -1868,39 +1521,7 @@
           <w:sz w:val="24"/>
           <w:szCs w:val="24"/>
         </w:rPr>
-        <w:t xml:space="preserve">ata l’applicazione del pattern Decorator alla classe </w:t>
-      </w:r>
-      <w:proofErr w:type="spellStart"/>
-      <w:r>
-        <w:rPr>
-          <w:sz w:val="24"/>
-          <w:szCs w:val="24"/>
-        </w:rPr>
-        <w:t>Variation</w:t>
-      </w:r>
-      <w:proofErr w:type="spellEnd"/>
-      <w:r>
-        <w:rPr>
-          <w:sz w:val="24"/>
-          <w:szCs w:val="24"/>
-        </w:rPr>
-        <w:t xml:space="preserve">, anche se questa, come già detto in precedenza, non è attualmente utilizzata nel programma, anche se una sua applicazione è una delle priorità nello sviluppo futuro di </w:t>
-      </w:r>
-      <w:proofErr w:type="spellStart"/>
-      <w:r>
-        <w:rPr>
-          <w:sz w:val="24"/>
-          <w:szCs w:val="24"/>
-        </w:rPr>
-        <w:t>Bender</w:t>
-      </w:r>
-      <w:proofErr w:type="spellEnd"/>
-      <w:r>
-        <w:rPr>
-          <w:sz w:val="24"/>
-          <w:szCs w:val="24"/>
-        </w:rPr>
-        <w:t>.</w:t>
+        <w:t>ata l’applicazione del pattern Decorator alla classe Variation, anche se questa, come già detto in precedenza, non è attualmente utilizzata nel programma, anche se una sua applicazione è una delle priorità nello sviluppo futuro di Bender.</w:t>
       </w:r>
     </w:p>
     <w:p>
@@ -2010,13 +1631,8 @@
         <w:fldChar w:fldCharType="end"/>
       </w:r>
       <w:r>
-        <w:t xml:space="preserve"> - Diagramma UML delle principali interfacce. Si nota il ruolo centralissimo di </w:t>
-      </w:r>
-      <w:proofErr w:type="spellStart"/>
-      <w:r>
-        <w:t>IMainController</w:t>
-      </w:r>
-      <w:proofErr w:type="spellEnd"/>
+        <w:t xml:space="preserve"> - Diagramma UML delle principali interfacce. Si nota il ruolo centralissimo di IMainController</w:t>
+      </w:r>
     </w:p>
     <w:p>
       <w:pPr>
@@ -2068,7 +1684,6 @@
           <w:szCs w:val="36"/>
         </w:rPr>
       </w:pPr>
-      <w:proofErr w:type="spellStart"/>
       <w:r>
         <w:rPr>
           <w:sz w:val="36"/>
@@ -2076,63 +1691,30 @@
         </w:rPr>
         <w:t>Testing</w:t>
       </w:r>
-      <w:proofErr w:type="spellEnd"/>
-    </w:p>
-    <w:p>
-      <w:pPr>
-        <w:jc w:val="both"/>
-        <w:rPr>
-          <w:sz w:val="24"/>
-          <w:szCs w:val="24"/>
-        </w:rPr>
-      </w:pPr>
-    </w:p>
-    <w:p>
-      <w:pPr>
-        <w:jc w:val="both"/>
-        <w:rPr>
-          <w:sz w:val="24"/>
-          <w:szCs w:val="24"/>
-        </w:rPr>
-      </w:pPr>
-      <w:r>
-        <w:rPr>
-          <w:sz w:val="24"/>
-          <w:szCs w:val="24"/>
-        </w:rPr>
-        <w:t xml:space="preserve">La parte di modello di </w:t>
-      </w:r>
-      <w:proofErr w:type="spellStart"/>
-      <w:r>
-        <w:rPr>
-          <w:sz w:val="24"/>
-          <w:szCs w:val="24"/>
-        </w:rPr>
-        <w:t>Bender</w:t>
-      </w:r>
-      <w:proofErr w:type="spellEnd"/>
-      <w:r>
-        <w:rPr>
-          <w:sz w:val="24"/>
-          <w:szCs w:val="24"/>
-        </w:rPr>
-        <w:t xml:space="preserve"> è stata testata tramite </w:t>
-      </w:r>
-      <w:proofErr w:type="spellStart"/>
-      <w:r>
-        <w:rPr>
-          <w:sz w:val="24"/>
-          <w:szCs w:val="24"/>
-        </w:rPr>
-        <w:t>JUnit</w:t>
-      </w:r>
-      <w:proofErr w:type="spellEnd"/>
-      <w:r>
-        <w:rPr>
-          <w:sz w:val="24"/>
-          <w:szCs w:val="24"/>
-        </w:rPr>
-        <w:t xml:space="preserve">. </w:t>
+    </w:p>
+    <w:p>
+      <w:pPr>
+        <w:jc w:val="both"/>
+        <w:rPr>
+          <w:sz w:val="24"/>
+          <w:szCs w:val="24"/>
+        </w:rPr>
+      </w:pPr>
+    </w:p>
+    <w:p>
+      <w:pPr>
+        <w:jc w:val="both"/>
+        <w:rPr>
+          <w:sz w:val="24"/>
+          <w:szCs w:val="24"/>
+        </w:rPr>
+      </w:pPr>
+      <w:r>
+        <w:rPr>
+          <w:sz w:val="24"/>
+          <w:szCs w:val="24"/>
+        </w:rPr>
+        <w:t xml:space="preserve">La parte di modello di Bender è stata testata tramite JUnit. </w:t>
       </w:r>
       <w:r>
         <w:rPr>
@@ -2180,39 +1762,7 @@
           <w:sz w:val="24"/>
           <w:szCs w:val="24"/>
         </w:rPr>
-        <w:t xml:space="preserve">L’applicazione è stata sviluppata su piattaforma Windows 8.1, ma, ad applicazione terminata, sono stati fatti dei test di utilizzo anche in ambiente Linux, nello specifico Linux </w:t>
-      </w:r>
-      <w:proofErr w:type="spellStart"/>
-      <w:r>
-        <w:rPr>
-          <w:sz w:val="24"/>
-          <w:szCs w:val="24"/>
-        </w:rPr>
-        <w:t>Mint</w:t>
-      </w:r>
-      <w:proofErr w:type="spellEnd"/>
-      <w:r>
-        <w:rPr>
-          <w:sz w:val="24"/>
-          <w:szCs w:val="24"/>
-        </w:rPr>
-        <w:t xml:space="preserve"> 17 </w:t>
-      </w:r>
-      <w:proofErr w:type="spellStart"/>
-      <w:r>
-        <w:rPr>
-          <w:sz w:val="24"/>
-          <w:szCs w:val="24"/>
-        </w:rPr>
-        <w:t>Qiana</w:t>
-      </w:r>
-      <w:proofErr w:type="spellEnd"/>
-      <w:r>
-        <w:rPr>
-          <w:sz w:val="24"/>
-          <w:szCs w:val="24"/>
-        </w:rPr>
-        <w:t>, principalmente per verificare che l’aspetto grafico non subisse variazioni significative passando da un sistema operativo all’altro.</w:t>
+        <w:t>L’applicazione è stata sviluppata su piattaforma Windows 8.1, ma, ad applicazione terminata, sono stati fatti dei test di utilizzo anche in ambiente Linux, nello specifico Linux Mint 17 Qiana, principalmente per verificare che l’aspetto grafico non subisse variazioni significative passando da un sistema operativo all’altro.</w:t>
       </w:r>
     </w:p>
     <w:p>
@@ -2337,64 +1887,32 @@
           <w:sz w:val="24"/>
           <w:szCs w:val="24"/>
         </w:rPr>
-        <w:t xml:space="preserve">Per la realizzazione della finestra di dialogo dei tavoli, si è partiti da una base realizzata grazie al </w:t>
-      </w:r>
-      <w:proofErr w:type="spellStart"/>
-      <w:r>
-        <w:rPr>
-          <w:sz w:val="24"/>
-          <w:szCs w:val="24"/>
-        </w:rPr>
-        <w:t>tool</w:t>
-      </w:r>
-      <w:proofErr w:type="spellEnd"/>
-      <w:r>
-        <w:rPr>
-          <w:sz w:val="24"/>
-          <w:szCs w:val="24"/>
-        </w:rPr>
-        <w:t xml:space="preserve"> Swing Designer, anche se poi il codice così generato è stato molto rimaneggiato, lasciando intatta solo la parte relativa all’uso dei Layout Manager.</w:t>
-      </w:r>
-    </w:p>
-    <w:p>
-      <w:pPr>
-        <w:jc w:val="both"/>
-        <w:rPr>
-          <w:sz w:val="24"/>
-          <w:szCs w:val="24"/>
-        </w:rPr>
-      </w:pPr>
-    </w:p>
-    <w:p>
-      <w:pPr>
-        <w:jc w:val="both"/>
-        <w:rPr>
-          <w:sz w:val="24"/>
-          <w:szCs w:val="24"/>
-        </w:rPr>
-      </w:pPr>
-      <w:r>
-        <w:rPr>
-          <w:sz w:val="24"/>
-          <w:szCs w:val="24"/>
-        </w:rPr>
-        <w:t xml:space="preserve">La classe </w:t>
-      </w:r>
-      <w:proofErr w:type="spellStart"/>
-      <w:r>
-        <w:rPr>
-          <w:sz w:val="24"/>
-          <w:szCs w:val="24"/>
-        </w:rPr>
-        <w:t>Pair</w:t>
-      </w:r>
-      <w:proofErr w:type="spellEnd"/>
-      <w:r>
-        <w:rPr>
-          <w:sz w:val="24"/>
-          <w:szCs w:val="24"/>
-        </w:rPr>
-        <w:t>, utilizzata nel modello, è stata ripresa con piccole modifiche dalla omonima classe presente in diversi package dei laboratori del corso di Programmazione ad Oggetti dello A.A. 2014/2015.</w:t>
+        <w:t>Per la realizzazione della finestra di dialogo dei tavoli, si è partiti da una base realizzata grazie al tool Swing Designer, anche se poi il codice così generato è stato molto rimaneggiato, lasciando intatta solo la parte relativa all’uso dei Layout Manager.</w:t>
+      </w:r>
+    </w:p>
+    <w:p>
+      <w:pPr>
+        <w:jc w:val="both"/>
+        <w:rPr>
+          <w:sz w:val="24"/>
+          <w:szCs w:val="24"/>
+        </w:rPr>
+      </w:pPr>
+    </w:p>
+    <w:p>
+      <w:pPr>
+        <w:jc w:val="both"/>
+        <w:rPr>
+          <w:sz w:val="24"/>
+          <w:szCs w:val="24"/>
+        </w:rPr>
+      </w:pPr>
+      <w:r>
+        <w:rPr>
+          <w:sz w:val="24"/>
+          <w:szCs w:val="24"/>
+        </w:rPr>
+        <w:t>La classe Pair, utilizzata nel modello, è stata ripresa con piccole modifiche dalla omonima classe presente in diversi package dei laboratori del corso di Programmazione ad Oggetti dello A.A. 2014/2015.</w:t>
       </w:r>
     </w:p>
     <w:p>
@@ -2502,23 +2020,7 @@
           <w:sz w:val="24"/>
           <w:szCs w:val="24"/>
         </w:rPr>
-        <w:t xml:space="preserve">Ho sicuramente intenzione di continuare lo sviluppo di questo software, anche a causa del motivo che mi ha portato a scegliere di realizzarlo, ossia il mio lavorare in un bar durante la stagione estiva, conoscendo quindi bene le difficoltà che si incontrano nella organizzazione degli ordini, specie se gestiti da diverse persone. Un software di questo tipo può dare un contributo determinante nel rendere efficiente l’intero servizio, e voglio quindi continuare a migliorarlo per renderlo il più funzionale possibile, ad esempio rendendo i controlli più adeguati all’uso con schermi </w:t>
-      </w:r>
-      <w:proofErr w:type="spellStart"/>
-      <w:r>
-        <w:rPr>
-          <w:sz w:val="24"/>
-          <w:szCs w:val="24"/>
-        </w:rPr>
-        <w:t>touchscreen</w:t>
-      </w:r>
-      <w:proofErr w:type="spellEnd"/>
-      <w:r>
-        <w:rPr>
-          <w:sz w:val="24"/>
-          <w:szCs w:val="24"/>
-        </w:rPr>
-        <w:t xml:space="preserve">.  </w:t>
+        <w:t xml:space="preserve">Ho sicuramente intenzione di continuare lo sviluppo di questo software, anche a causa del motivo che mi ha portato a scegliere di realizzarlo, ossia il mio lavorare in un bar durante la stagione estiva, conoscendo quindi bene le difficoltà che si incontrano nella organizzazione degli ordini, specie se gestiti da diverse persone. Un software di questo tipo può dare un contributo determinante nel rendere efficiente l’intero servizio, e voglio quindi continuare a migliorarlo per renderlo il più funzionale possibile, ad esempio rendendo i controlli più adeguati all’uso con schermi touchscreen.  </w:t>
       </w:r>
     </w:p>
     <w:p>
@@ -2575,87 +2077,7 @@
           <w:sz w:val="24"/>
           <w:szCs w:val="24"/>
         </w:rPr>
-        <w:t xml:space="preserve">portare i docenti a conoscenza del fatto che ho avuto dei problemi con la mia installazione del </w:t>
-      </w:r>
-      <w:proofErr w:type="spellStart"/>
-      <w:r>
-        <w:rPr>
-          <w:sz w:val="24"/>
-          <w:szCs w:val="24"/>
-        </w:rPr>
-        <w:t>tool</w:t>
-      </w:r>
-      <w:proofErr w:type="spellEnd"/>
-      <w:r>
-        <w:rPr>
-          <w:sz w:val="24"/>
-          <w:szCs w:val="24"/>
-        </w:rPr>
-        <w:t xml:space="preserve"> </w:t>
-      </w:r>
-      <w:proofErr w:type="spellStart"/>
-      <w:r>
-        <w:rPr>
-          <w:sz w:val="24"/>
-          <w:szCs w:val="24"/>
-        </w:rPr>
-        <w:t>Mercurial</w:t>
-      </w:r>
-      <w:proofErr w:type="spellEnd"/>
-      <w:r>
-        <w:rPr>
-          <w:sz w:val="24"/>
-          <w:szCs w:val="24"/>
-        </w:rPr>
-        <w:t xml:space="preserve"> </w:t>
-      </w:r>
-      <w:proofErr w:type="spellStart"/>
-      <w:r>
-        <w:rPr>
-          <w:sz w:val="24"/>
-          <w:szCs w:val="24"/>
-        </w:rPr>
-        <w:t>Eclipse</w:t>
-      </w:r>
-      <w:proofErr w:type="spellEnd"/>
-      <w:r>
-        <w:rPr>
-          <w:sz w:val="24"/>
-          <w:szCs w:val="24"/>
-        </w:rPr>
-        <w:t xml:space="preserve">, risolto grazie all’aiuto dell’Ingegner Pianini. Purtroppo, una volta reinstallato, non veniva più riconosciuto il progresso fatto fino a quel momento, e nel forzare un </w:t>
-      </w:r>
-      <w:proofErr w:type="spellStart"/>
-      <w:r>
-        <w:rPr>
-          <w:sz w:val="24"/>
-          <w:szCs w:val="24"/>
-        </w:rPr>
-        <w:t>push</w:t>
-      </w:r>
-      <w:proofErr w:type="spellEnd"/>
-      <w:r>
-        <w:rPr>
-          <w:sz w:val="24"/>
-          <w:szCs w:val="24"/>
-        </w:rPr>
-        <w:t xml:space="preserve"> è stato sovrascritto ciò che avevo precedentemente caricato su </w:t>
-      </w:r>
-      <w:proofErr w:type="spellStart"/>
-      <w:r>
-        <w:rPr>
-          <w:sz w:val="24"/>
-          <w:szCs w:val="24"/>
-        </w:rPr>
-        <w:t>BitBucket</w:t>
-      </w:r>
-      <w:proofErr w:type="spellEnd"/>
-      <w:r>
-        <w:rPr>
-          <w:sz w:val="24"/>
-          <w:szCs w:val="24"/>
-        </w:rPr>
-        <w:t>. Dal mio punto di vista questo non è stato un problema, ma come effetto collaterale non è più visibile lo stato del progetto precedente al 19 febbraio 2015.</w:t>
+        <w:t>portare i docenti a conoscenza del fatto che ho avuto dei problemi con la mia installazione del tool Mercurial Eclipse, risolto grazie all’aiuto dell’Ingegner Pianini. Purtroppo, una volta reinstallato, non veniva più riconosciuto il progresso fatto fino a quel momento, e nel forzare un push è stato sovrascritto ciò che avevo precedentemente caricato su BitBucket. Dal mio punto di vista questo non è stato un problema, ma come effetto collaterale non è più visibile lo stato del progetto precedente al 19 febbraio 2015.</w:t>
       </w:r>
     </w:p>
     <w:p>
@@ -2807,51 +2229,33 @@
           <w:sz w:val="24"/>
           <w:szCs w:val="24"/>
         </w:rPr>
-        <w:t xml:space="preserve">Sono infine presenti i tasti per caricare uno stato precedente del programma da file e per salvare quello attuale, oltre ad un </w:t>
-      </w:r>
-      <w:proofErr w:type="spellStart"/>
+        <w:t xml:space="preserve">Sono infine presenti i tasti per caricare uno stato precedente del programma da file e per salvare quello attuale, oltre ad un checkbox con cui indicare se si vuole che il programma salvi automaticamente le modifiche effettuate sui tavoli. Il salvataggio automatico inizia </w:t>
+      </w:r>
       <w:r>
         <w:rPr>
           <w:rFonts w:cs="Courier New"/>
           <w:sz w:val="24"/>
           <w:szCs w:val="24"/>
         </w:rPr>
-        <w:t>checkbox</w:t>
-      </w:r>
-      <w:proofErr w:type="spellEnd"/>
+        <w:t>non appena</w:t>
+      </w:r>
       <w:r>
         <w:rPr>
           <w:rFonts w:cs="Courier New"/>
           <w:sz w:val="24"/>
           <w:szCs w:val="24"/>
         </w:rPr>
-        <w:t xml:space="preserve"> con cui indicare se si vuole che il programma salvi automaticamente le modifiche effettuate sui tavoli. Il salvataggio automatico inizia </w:t>
-      </w:r>
-      <w:r>
+        <w:t xml:space="preserve"> si aggiunge un piatto ad un nuovo tavolo, quindi se all’avvio del programma si dovesse premere per errore il tasto “Aggiungi tavolo”, la modifica non verrebbe salvata. Se si vuole comunque forzare il salvataggio, si può comunque premere l’apposito pulsante.</w:t>
+      </w:r>
+    </w:p>
+    <w:p>
+      <w:pPr>
+        <w:jc w:val="both"/>
         <w:rPr>
           <w:rFonts w:cs="Courier New"/>
           <w:sz w:val="24"/>
           <w:szCs w:val="24"/>
         </w:rPr>
-        <w:t>non appena</w:t>
-      </w:r>
-      <w:r>
-        <w:rPr>
-          <w:rFonts w:cs="Courier New"/>
-          <w:sz w:val="24"/>
-          <w:szCs w:val="24"/>
-        </w:rPr>
-        <w:t xml:space="preserve"> si aggiunge un piatto ad un nuovo tavolo, quindi se all’avvio del programma si dovesse premere per errore il tasto “Aggiungi tavolo”, la modifica non verrebbe salvata. Se si vuole comunque forzare il salvataggio, si può comunque premere l’apposito pulsante.</w:t>
-      </w:r>
-    </w:p>
-    <w:p>
-      <w:pPr>
-        <w:jc w:val="both"/>
-        <w:rPr>
-          <w:rFonts w:cs="Courier New"/>
-          <w:sz w:val="24"/>
-          <w:szCs w:val="24"/>
-        </w:rPr>
       </w:pPr>
     </w:p>
     <w:p>
@@ -2883,23 +2287,13 @@
         </w:rPr>
         <w:t xml:space="preserve"> un menù differente da quello integrato. Tale file è da collocare in una cartella di nome “data”, che deve trovarsi nella propria </w:t>
       </w:r>
-      <w:proofErr w:type="spellStart"/>
       <w:r>
         <w:rPr>
           <w:i/>
           <w:sz w:val="24"/>
           <w:szCs w:val="24"/>
         </w:rPr>
-        <w:t>working</w:t>
-      </w:r>
-      <w:proofErr w:type="spellEnd"/>
-      <w:r>
-        <w:rPr>
-          <w:i/>
-          <w:sz w:val="24"/>
-          <w:szCs w:val="24"/>
-        </w:rPr>
-        <w:t xml:space="preserve"> directory.</w:t>
+        <w:t>working directory.</w:t>
       </w:r>
       <w:r>
         <w:rPr>
@@ -2960,35 +2354,7 @@
           <w:sz w:val="24"/>
           <w:szCs w:val="24"/>
         </w:rPr>
-        <w:t>[</w:t>
-      </w:r>
-      <w:proofErr w:type="spellStart"/>
-      <w:proofErr w:type="gramStart"/>
-      <w:r>
-        <w:rPr>
-          <w:rFonts w:ascii="Courier New" w:hAnsi="Courier New" w:cs="Courier New"/>
-          <w:sz w:val="24"/>
-          <w:szCs w:val="24"/>
-        </w:rPr>
-        <w:t>nome</w:t>
-      </w:r>
-      <w:proofErr w:type="gramEnd"/>
-      <w:r>
-        <w:rPr>
-          <w:rFonts w:ascii="Courier New" w:hAnsi="Courier New" w:cs="Courier New"/>
-          <w:sz w:val="24"/>
-          <w:szCs w:val="24"/>
-        </w:rPr>
-        <w:t>_piatto</w:t>
-      </w:r>
-      <w:proofErr w:type="spellEnd"/>
-      <w:r>
-        <w:rPr>
-          <w:rFonts w:ascii="Courier New" w:hAnsi="Courier New" w:cs="Courier New"/>
-          <w:sz w:val="24"/>
-          <w:szCs w:val="24"/>
-        </w:rPr>
-        <w:t>] + [ -- ] + [costo]</w:t>
+        <w:t>[nome_piatto] + [ -- ] + [costo]</w:t>
       </w:r>
     </w:p>
     <w:p>
@@ -3306,7 +2672,7 @@
             <w:sz w:val="28"/>
             <w:szCs w:val="28"/>
           </w:rPr>
-          <w:t>9</w:t>
+          <w:t>8</w:t>
         </w:r>
         <w:r>
           <w:rPr>
@@ -3369,15 +2735,7 @@
         <w:footnoteRef/>
       </w:r>
       <w:r>
-        <w:t xml:space="preserve"> </w:t>
-      </w:r>
-      <w:proofErr w:type="spellStart"/>
-      <w:r>
-        <w:t>Dispatcher</w:t>
-      </w:r>
-      <w:proofErr w:type="spellEnd"/>
-      <w:r>
-        <w:t xml:space="preserve"> è inteso come un oggetto che fornisce altri oggetti a quelli che ne hanno necessità, ad esempio viene fornito l’oggetto contenente il menù al controller della finestra di dialogo dei tavoli, così da poterlo poi mostrare a video</w:t>
+        <w:t xml:space="preserve"> Dispatcher è inteso come un oggetto che fornisce altri oggetti a quelli che ne hanno necessità, ad esempio viene fornito l’oggetto contenente il menù al controller della finestra di dialogo dei tavoli, così da poterlo poi mostrare a video</w:t>
       </w:r>
     </w:p>
   </w:footnote>
@@ -4131,8 +3489,8 @@
   </w:compat>
   <w:rsids>
     <w:rsidRoot w:val="003516D7"/>
+    <w:rsid w:val="00205E3B"/>
     <w:rsid w:val="003516D7"/>
-    <w:rsid w:val="00602185"/>
   </w:rsids>
   <m:mathPr>
     <m:mathFont m:val="Cambria Math"/>
@@ -4891,7 +4249,7 @@
 </file>
 
 <file path=customXml/itemProps2.xml><?xml version="1.0" encoding="utf-8"?>
-<ds:datastoreItem xmlns:ds="http://schemas.openxmlformats.org/officeDocument/2006/customXml" ds:itemID="{8E423BE0-B000-42CC-9734-5774454D26D1}">
+<ds:datastoreItem xmlns:ds="http://schemas.openxmlformats.org/officeDocument/2006/customXml" ds:itemID="{668E8655-F29A-4DC0-980E-478789814FE3}">
   <ds:schemaRefs>
     <ds:schemaRef ds:uri="http://schemas.openxmlformats.org/officeDocument/2006/bibliography"/>
   </ds:schemaRefs>

</xml_diff>